<commit_message>
9-2 to 9-4 first pass
</commit_message>
<xml_diff>
--- a/Word/1.PassOne-KelvinToReview/chap9/Chapter9_5.docx
+++ b/Word/1.PassOne-KelvinToReview/chap9/Chapter9_5.docx
@@ -39,6 +39,30 @@
     <w:p>
       <w:pPr>
         <w:pStyle w:val="BodyTextFirst"/>
+        <w:rPr>
+          <w:b/>
+        </w:rPr>
+      </w:pPr>
+    </w:p>
+    <w:p>
+      <w:pPr>
+        <w:pStyle w:val="BodyTextFirst"/>
+        <w:rPr>
+          <w:b/>
+        </w:rPr>
+      </w:pPr>
+      <w:r>
+        <w:rPr>
+          <w:b/>
+        </w:rPr>
+        <w:t>Remove position correction from physics.js</w:t>
+      </w:r>
+      <w:bookmarkStart w:id="1" w:name="_GoBack"/>
+      <w:bookmarkEnd w:id="1"/>
+    </w:p>
+    <w:p>
+      <w:pPr>
+        <w:pStyle w:val="BodyTextFirst"/>
       </w:pPr>
       <w:r>
         <w:t xml:space="preserve">At this stage, your physics engine simulation is capable of detecting collisions accurately, and computing the appropriate collision information when rigid objects collide. You have been introduced to broad phase method, the Separating Axis Theorem, and support points for efficiently detecting collisions of convex shapes. You have </w:t>
@@ -89,11 +113,11 @@
         <w:pStyle w:val="BodyTextFirst"/>
       </w:pPr>
       <w:r>
-        <w:t xml:space="preserve">Movement is the description of how object positions change in the simulated world. Mathematically, movement can be formulated in many ways. In previous chapters, you experienced working with movement where you continuously changed the position of an object with a constant value, or a displacement. Although desired results can be achieved, mathematically this is problematic because a </w:t>
+        <w:t xml:space="preserve">Movement is the description of how object positions change in the simulated world. Mathematically, movement can be formulated in many ways. In previous </w:t>
       </w:r>
       <w:r>
         <w:lastRenderedPageBreak/>
-        <w:t>velocity and a position are different types of quantities with different units and the two cannot be simply combined. As illustrated in Figure 4-1 and the following equation, in practice, you have been working with describing movement based on constant displacements.</w:t>
+        <w:t>chapters, you experienced working with movement where you continuously changed the position of an object with a constant value, or a displacement. Although desired results can be achieved, mathematically this is problematic because a velocity and a position are different types of quantities with different units and the two cannot be simply combined. As illustrated in Figure 4-1 and the following equation, in practice, you have been working with describing movement based on constant displacements.</w:t>
       </w:r>
     </w:p>
     <w:p>
@@ -542,7 +566,11 @@
         <w:pStyle w:val="BodyTextCont"/>
       </w:pPr>
       <w:r>
-        <w:t>Notice that both velocity and acceleration are vector quantities encoding the change in magnitude and direction. The magnitude of a velocity vector defines the speed, and the normalized velocity vector identifies the direction that the object is traveling. An acceleration vector lets you know whether an object is speeding up or slowing down via its magnitude and the direction that the acceleration is occurring in. Acceleration is changed by the forces acting upon an object. For example, if you were to throw a ball into the air, the gravitational force of the earth would affect the object’s acceleration over time, which in turn would change the object’s velocity.</w:t>
+        <w:t xml:space="preserve">Notice that both velocity and acceleration are vector quantities encoding the change in magnitude and direction. The magnitude of a velocity vector defines the speed, and the normalized velocity vector identifies the direction that the object is traveling. An acceleration vector lets you know whether an object is speeding up or slowing down via its magnitude and the direction that the acceleration is occurring in. Acceleration is changed by the forces acting upon an object. For example, if you were to throw a ball into the air, the </w:t>
+      </w:r>
+      <w:r>
+        <w:lastRenderedPageBreak/>
+        <w:t>gravitational force of the earth would affect the object’s acceleration over time, which in turn would change the object’s velocity.</w:t>
       </w:r>
     </w:p>
     <w:p>
@@ -550,7 +578,6 @@
         <w:pStyle w:val="Heading2"/>
       </w:pPr>
       <w:r>
-        <w:lastRenderedPageBreak/>
         <w:t>Explicit Euler Integration</w:t>
       </w:r>
     </w:p>
@@ -1200,7 +1227,11 @@
         <w:pStyle w:val="BodyTextFirst"/>
       </w:pPr>
       <w:r>
-        <w:t xml:space="preserve">In practice, because of system stability concerns, Explicit Euler Integration is seldom implemented. This shortcoming is overcome with the method you will be implementing, known as the Semi-Implicit Euler Integration or Symplectic Euler Integration, where intermediate results are used in subsequent approximations. The following equations show Symplectic Euler Integration. Notice that it is nearly identical to the Euler method except that the new velocity, </w:t>
+        <w:t xml:space="preserve">In practice, because of system stability concerns, Explicit Euler Integration is seldom implemented. This shortcoming is overcome with the method you will be implementing, known as the Semi-Implicit Euler Integration or Symplectic Euler </w:t>
+      </w:r>
+      <w:r>
+        <w:lastRenderedPageBreak/>
+        <w:t xml:space="preserve">Integration, where intermediate results are used in subsequent approximations. The following equations show Symplectic Euler Integration. Notice that it is nearly identical to the Euler method except that the new velocity, </w:t>
       </w:r>
       <m:oMath>
         <m:sSub>
@@ -1231,11 +1262,7 @@
         </m:sSub>
       </m:oMath>
       <w:r>
-        <w:t xml:space="preserve">, is </w:t>
-      </w:r>
-      <w:r>
-        <w:lastRenderedPageBreak/>
-        <w:t xml:space="preserve">being used when calculating the new position, </w:t>
+        <w:t xml:space="preserve">, is being used when calculating the new position, </w:t>
       </w:r>
       <m:oMath>
         <m:sSub>
@@ -1779,6 +1806,7 @@
         <w:pStyle w:val="Bullet"/>
       </w:pPr>
       <w:r>
+        <w:lastRenderedPageBreak/>
         <w:t xml:space="preserve">To build the infrastructure for responding to collisions </w:t>
       </w:r>
     </w:p>
@@ -1839,7 +1867,6 @@
         <w:pStyle w:val="Heading3"/>
       </w:pPr>
       <w:r>
-        <w:lastRenderedPageBreak/>
         <w:t>Implement Symplectic Euler Integration</w:t>
       </w:r>
     </w:p>
@@ -2148,6 +2175,7 @@
         <w:pStyle w:val="Heading3"/>
       </w:pPr>
       <w:r>
+        <w:lastRenderedPageBreak/>
         <w:t>Define Attributes to Support Collision Simulation and Response</w:t>
       </w:r>
     </w:p>
@@ -2158,11 +2186,7 @@
       <w:bookmarkStart w:id="5" w:name="_qtpehmohaxp0"/>
       <w:bookmarkEnd w:id="5"/>
       <w:r>
-        <w:t xml:space="preserve">As mentioned, in order to allow focused discussions of the more complex concepts in the later sections, the attributes for supporting collisions and </w:t>
-      </w:r>
-      <w:r>
-        <w:lastRenderedPageBreak/>
-        <w:t>the corresponding supporting functions are introduced in this project. These attributes are defined in the rigid shape class.</w:t>
+        <w:t>As mentioned, in order to allow focused discussions of the more complex concepts in the later sections, the attributes for supporting collisions and the corresponding supporting functions are introduced in this project. These attributes are defined in the rigid shape class.</w:t>
       </w:r>
     </w:p>
     <w:p>
@@ -2874,6 +2898,7 @@
         <w:pStyle w:val="Code"/>
       </w:pPr>
       <w:r>
+        <w:lastRenderedPageBreak/>
         <w:t xml:space="preserve">    } else {</w:t>
       </w:r>
     </w:p>
@@ -2906,7 +2931,6 @@
         <w:pStyle w:val="Code"/>
       </w:pPr>
       <w:r>
-        <w:lastRenderedPageBreak/>
         <w:t xml:space="preserve">        this.mInertia = (1 / this.mInvMass) * (this.mRadius * this.mRadius) / 12;</w:t>
       </w:r>
     </w:p>
@@ -3277,6 +3301,7 @@
         <w:pStyle w:val="Heading3"/>
       </w:pPr>
       <w:r>
+        <w:lastRenderedPageBreak/>
         <w:t>Observations</w:t>
       </w:r>
     </w:p>
@@ -3296,11 +3321,7 @@
       </w:r>
       <w:proofErr w:type="gramEnd"/>
       <w:r>
-        <w:t xml:space="preserve"> ) key, the objects with higher downward initial velocity will drop faster because of the gravitational </w:t>
-      </w:r>
-      <w:r>
-        <w:lastRenderedPageBreak/>
-        <w:t>force or acceleration. Now create an object and set its initial y-velocity to negative. Observe that the object will move upwards until the y-component velocity reaches zero, and then it will start to fall downwards as a result of gravitational acceleration. You can also change the object’s initial x-velocity and observe the motion of a projectile. Another interesting case to try is to create a few objects and excite them by pressing the ‘H’ key. Observe how all the objects move according to their own velocities. You may see objects that move beyond the scene boundary. This is because at this point the physics engine does not support collision resolution. This will be remedied in the next section</w:t>
+        <w:t xml:space="preserve"> ) key, the objects with higher downward initial velocity will drop faster because of the gravitational force or acceleration. Now create an object and set its initial y-velocity to negative. Observe that the object will move upwards until the y-component velocity reaches zero, and then it will start to fall downwards as a result of gravitational acceleration. You can also change the object’s initial x-velocity and observe the motion of a projectile. Another interesting case to try is to create a few objects and excite them by pressing the ‘H’ key. Observe how all the objects move according to their own velocities. You may see objects that move beyond the scene boundary. This is because at this point the physics engine does not support collision resolution. This will be remedied in the next section</w:t>
       </w:r>
       <w:r>
         <w:t>.</w:t>
@@ -3339,8 +3360,6 @@
       <w:r>
         <w:t>Not as simple, there is the relaxation loop … so, really should define a whole new set of collision detection functions. Add comments in Observation, that collision detection utility would be convenient. But, not presented.</w:t>
       </w:r>
-      <w:bookmarkStart w:id="1" w:name="_GoBack"/>
-      <w:bookmarkEnd w:id="1"/>
     </w:p>
   </w:comment>
   <w:comment w:id="2" w:author="Kelvin Sung" w:date="2021-04-22T10:05:00Z" w:initials="KS">
@@ -3758,7 +3777,7 @@
         </mc:Choice>
         <mc:Fallback>
           <w:pict>
-            <v:roundrect w14:anchorId="06ECE553" id="AutoShape 1" o:spid="_x0000_s1026" style="position:absolute;margin-left:-163.4pt;margin-top:-171.35pt;width:596.4pt;height:301.3pt;z-index:-251657216;visibility:visible;mso-wrap-style:square;mso-width-percent:0;mso-height-percent:0;mso-wrap-distance-left:9pt;mso-wrap-distance-top:0;mso-wrap-distance-right:9pt;mso-wrap-distance-bottom:0;mso-position-horizontal:absolute;mso-position-horizontal-relative:text;mso-position-vertical:absolute;mso-position-vertical-relative:text;mso-width-percent:0;mso-height-percent:0;mso-width-relative:page;mso-height-relative:page;v-text-anchor:top" arcsize="10923f" o:gfxdata="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" filled="f" fillcolor="#d8d8d8"/>
+            <v:roundrect w14:anchorId="3989C409" id="AutoShape 1" o:spid="_x0000_s1026" style="position:absolute;margin-left:-163.4pt;margin-top:-171.35pt;width:596.4pt;height:301.3pt;z-index:-251657216;visibility:visible;mso-wrap-style:square;mso-width-percent:0;mso-height-percent:0;mso-wrap-distance-left:9pt;mso-wrap-distance-top:0;mso-wrap-distance-right:9pt;mso-wrap-distance-bottom:0;mso-position-horizontal:absolute;mso-position-horizontal-relative:text;mso-position-vertical:absolute;mso-position-vertical-relative:text;mso-width-percent:0;mso-height-percent:0;mso-width-relative:page;mso-height-relative:page;v-text-anchor:top" arcsize="10923f" o:gfxdata="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" filled="f" fillcolor="#d8d8d8"/>
           </w:pict>
         </mc:Fallback>
       </mc:AlternateContent>

</xml_diff>